<commit_message>
finalized my code, updated the readme with my methodology, and created the glossary
</commit_message>
<xml_diff>
--- a/README_draft.docx
+++ b/README_draft.docx
@@ -365,13 +365,7 @@
       </w:r>
       <w:proofErr w:type="spellEnd"/>
       <w:r>
-        <w:t xml:space="preserve"> contained numerous columns, many of which were not pertinent to the specific objectives of this study. To streamline the analysis and focus on relevant data, a list of columns that were not necessary was compiled. These columns included identifiers, location details, physical characteristics, and other parameters that were not directly related to the chemical composition analysis relevant to this study.</w:t>
-      </w:r>
-      <w:r>
-        <w:t xml:space="preserve"> </w:t>
-      </w:r>
-      <w:r>
-        <w:t xml:space="preserve">The unnecessary columns were removed from the </w:t>
+        <w:t xml:space="preserve"> contained numerous columns, many of which were not pertinent to the specific objectives of this study. To streamline the analysis and focus on relevant data, a list of columns that were not necessary was compiled. These columns included identifiers, location details, physical characteristics, and other parameters that were not directly related to the chemical composition analysis relevant to this study. The unnecessary columns were removed from the </w:t>
       </w:r>
       <w:proofErr w:type="spellStart"/>
       <w:r>
@@ -1187,66 +1181,430 @@
     </w:p>
     <w:p>
       <w:pPr>
-        <w:rPr>
-          <w:rFonts w:cstheme="minorHAnsi"/>
-        </w:rPr>
-      </w:pPr>
-    </w:p>
-    <w:p>
-      <w:pPr>
-        <w:rPr>
-          <w:rFonts w:cstheme="minorHAnsi"/>
-        </w:rPr>
-      </w:pPr>
-    </w:p>
-    <w:p>
-      <w:pPr>
-        <w:rPr>
-          <w:rFonts w:cstheme="minorHAnsi"/>
-        </w:rPr>
-      </w:pPr>
-    </w:p>
-    <w:p>
-      <w:pPr>
-        <w:rPr>
-          <w:rFonts w:cstheme="minorHAnsi"/>
-        </w:rPr>
-      </w:pPr>
-    </w:p>
-    <w:p>
-      <w:pPr>
-        <w:rPr>
-          <w:rFonts w:cstheme="minorHAnsi"/>
-        </w:rPr>
-      </w:pPr>
-    </w:p>
-    <w:p>
-      <w:pPr>
-        <w:rPr>
-          <w:rFonts w:cstheme="minorHAnsi"/>
-        </w:rPr>
-      </w:pPr>
-    </w:p>
-    <w:p>
-      <w:pPr>
-        <w:rPr>
-          <w:rFonts w:cstheme="minorHAnsi"/>
-        </w:rPr>
-      </w:pPr>
-    </w:p>
-    <w:p>
-      <w:pPr>
-        <w:rPr>
-          <w:rFonts w:cstheme="minorHAnsi"/>
-        </w:rPr>
-      </w:pPr>
-    </w:p>
-    <w:p>
-      <w:pPr>
-        <w:rPr>
-          <w:rFonts w:cstheme="minorHAnsi"/>
-        </w:rPr>
-      </w:pPr>
+        <w:pStyle w:val="Heading2"/>
+      </w:pPr>
+      <w:r>
+        <w:t>Methodology for Generating Box and Violin Plots</w:t>
+      </w:r>
+    </w:p>
+    <w:p>
+      <w:r>
+        <w:t xml:space="preserve">The geological basins under study are presented to the user. </w:t>
+      </w:r>
+      <w:r>
+        <w:t>Users are prompted to select the basins of interest by entering the corresponding numbers. The input is processed to create a list of selected basins. The main</w:t>
+      </w:r>
+      <w:r>
+        <w:t xml:space="preserve"> </w:t>
+      </w:r>
+      <w:proofErr w:type="spellStart"/>
+      <w:r>
+        <w:t>DataFrame</w:t>
+      </w:r>
+      <w:proofErr w:type="spellEnd"/>
+      <w:r>
+        <w:t xml:space="preserve"> is filtered to include only the data from the basins selected by the user</w:t>
+      </w:r>
+      <w:r>
+        <w:t>.</w:t>
+      </w:r>
+    </w:p>
+    <w:p>
+      <w:r>
+        <w:t>The elements chosen for concentration analysis are Calcium (Ca), Magnesium (Mg), Bicarbonate (HCO3), Silicon (Si), Total Iron (</w:t>
+      </w:r>
+      <w:proofErr w:type="spellStart"/>
+      <w:r>
+        <w:t>FeTot</w:t>
+      </w:r>
+      <w:proofErr w:type="spellEnd"/>
+      <w:r>
+        <w:t xml:space="preserve">), Barium (Ba), Strontium (Sr), and Lithium (Li). </w:t>
+      </w:r>
+      <w:r>
+        <w:t>For each selected element, a box plot is generated.</w:t>
+      </w:r>
+      <w:r>
+        <w:t xml:space="preserve"> Two functions are defined for generating the </w:t>
+      </w:r>
+      <w:r>
+        <w:t xml:space="preserve">box </w:t>
+      </w:r>
+      <w:r>
+        <w:t>plots</w:t>
+      </w:r>
+      <w:r>
+        <w:t xml:space="preserve"> and violin plots. </w:t>
+      </w:r>
+      <w:r>
+        <w:t>The plots display the distribution of the element's concentration across the selected basins.</w:t>
+      </w:r>
+      <w:r>
+        <w:t xml:space="preserve"> </w:t>
+      </w:r>
+      <w:r>
+        <w:t>The figure size is dynamically determined based on the number of basins selected to ensure clear visualization.</w:t>
+      </w:r>
+    </w:p>
+    <w:p>
+      <w:r>
+        <w:t>Both box and violin plots are titled with the name of the element being analyzed.</w:t>
+      </w:r>
+      <w:r>
+        <w:t xml:space="preserve"> </w:t>
+      </w:r>
+      <w:r>
+        <w:t>The X-axis represents the basin categories, and the Y-axis shows the concentration of the element in mg/L.</w:t>
+      </w:r>
+      <w:r>
+        <w:t xml:space="preserve"> </w:t>
+      </w:r>
+      <w:r>
+        <w:t>The plots are saved to a designated directory for further use and reference.</w:t>
+      </w:r>
+      <w:r>
+        <w:t xml:space="preserve"> </w:t>
+      </w:r>
+      <w:r>
+        <w:t xml:space="preserve">The code includes checks to ensure that the </w:t>
+      </w:r>
+      <w:r>
+        <w:lastRenderedPageBreak/>
+        <w:t xml:space="preserve">selected element exists in the </w:t>
+      </w:r>
+      <w:proofErr w:type="spellStart"/>
+      <w:r>
+        <w:t>DataFrame</w:t>
+      </w:r>
+      <w:proofErr w:type="spellEnd"/>
+      <w:r>
+        <w:t>. If an element is not found, a message is displayed, and the plot for that element is not generated.</w:t>
+      </w:r>
+    </w:p>
+    <w:p>
+      <w:pPr>
+        <w:pStyle w:val="Heading3"/>
+      </w:pPr>
+      <w:r>
+        <w:t>Tools and Libraries Used</w:t>
+      </w:r>
+    </w:p>
+    <w:p>
+      <w:pPr>
+        <w:pStyle w:val="ListParagraph"/>
+        <w:numPr>
+          <w:ilvl w:val="0"/>
+          <w:numId w:val="7"/>
+        </w:numPr>
+      </w:pPr>
+      <w:r>
+        <w:t>Pandas for data manipulation.</w:t>
+      </w:r>
+    </w:p>
+    <w:p>
+      <w:pPr>
+        <w:pStyle w:val="ListParagraph"/>
+        <w:numPr>
+          <w:ilvl w:val="0"/>
+          <w:numId w:val="7"/>
+        </w:numPr>
+      </w:pPr>
+      <w:r>
+        <w:t>Matplotlib and Seaborn for data visualization.</w:t>
+      </w:r>
+    </w:p>
+    <w:p>
+      <w:r>
+        <w:t>The generated plots provide a visual representation of the variability and distribution of elemental concentrations across different geological basins, aiding in comparative analysis and interpretation of geochemical data.</w:t>
+      </w:r>
+    </w:p>
+    <w:p/>
+    <w:p>
+      <w:pPr>
+        <w:pStyle w:val="Heading2"/>
+      </w:pPr>
+      <w:r>
+        <w:t>Methodology for Mapping Lithium Concentration Clusters</w:t>
+      </w:r>
+    </w:p>
+    <w:p>
+      <w:r>
+        <w:t>The objective of this visualization is t</w:t>
+      </w:r>
+      <w:r>
+        <w:t>o spatially visualize the distribution of lithium (Li) concentrations in various geological basins using a cluster mapping approach</w:t>
+      </w:r>
+      <w:r>
+        <w:t xml:space="preserve"> with a focus on both overall concentration clusters and high concentration areas using interactive maps</w:t>
+      </w:r>
+      <w:r>
+        <w:t>.</w:t>
+      </w:r>
+    </w:p>
+    <w:p>
+      <w:r>
+        <w:t xml:space="preserve">The </w:t>
+      </w:r>
+      <w:proofErr w:type="spellStart"/>
+      <w:r>
+        <w:t>DataFrame</w:t>
+      </w:r>
+      <w:proofErr w:type="spellEnd"/>
+      <w:r>
+        <w:t xml:space="preserve"> is cleaned to remove </w:t>
+      </w:r>
+      <w:proofErr w:type="spellStart"/>
+      <w:r>
+        <w:t>NaN</w:t>
+      </w:r>
+      <w:proofErr w:type="spellEnd"/>
+      <w:r>
+        <w:t xml:space="preserve">  values specifically from the 'LATITUDE', 'LONGITUDE', and 'Li' columns. This ensures that only complete records are used for the analysis. </w:t>
+      </w:r>
+      <w:r>
+        <w:t xml:space="preserve">A function, </w:t>
+      </w:r>
+      <w:proofErr w:type="spellStart"/>
+      <w:r>
+        <w:t>assign_cluster</w:t>
+      </w:r>
+      <w:proofErr w:type="spellEnd"/>
+      <w:r>
+        <w:t>, is created to categorize lithium concentrations into distinct clusters based on predefined concentration ranges (&lt;= 20 ppm, 21-40 ppm, 41-60 ppm, 61-80 ppm, &gt; 80 ppm).</w:t>
+      </w:r>
+      <w:r>
+        <w:t xml:space="preserve"> </w:t>
+      </w:r>
+      <w:r>
+        <w:t>This categorization aids in differentiating areas based on lithium concentration levels.</w:t>
+      </w:r>
+    </w:p>
+    <w:p>
+      <w:r>
+        <w:t xml:space="preserve">The </w:t>
+      </w:r>
+      <w:proofErr w:type="spellStart"/>
+      <w:r>
+        <w:t>assign_cluster</w:t>
+      </w:r>
+      <w:proofErr w:type="spellEnd"/>
+      <w:r>
+        <w:t xml:space="preserve"> function is applied to the 'Li' column of the </w:t>
+      </w:r>
+      <w:proofErr w:type="spellStart"/>
+      <w:r>
+        <w:t>DataFrame</w:t>
+      </w:r>
+      <w:proofErr w:type="spellEnd"/>
+      <w:r>
+        <w:t>. This process assigns each record to a lithium concentration cluster, creating a new column '</w:t>
+      </w:r>
+      <w:proofErr w:type="spellStart"/>
+      <w:r>
+        <w:t>Li_Cluster</w:t>
+      </w:r>
+      <w:proofErr w:type="spellEnd"/>
+      <w:r>
+        <w:t>'.</w:t>
+      </w:r>
+      <w:r>
+        <w:t xml:space="preserve"> </w:t>
+      </w:r>
+      <w:r>
+        <w:t xml:space="preserve">A </w:t>
+      </w:r>
+      <w:proofErr w:type="spellStart"/>
+      <w:r>
+        <w:t>GeoDataFrame</w:t>
+      </w:r>
+      <w:bookmarkStart w:id="0" w:name="_GoBack"/>
+      <w:bookmarkEnd w:id="0"/>
+      <w:proofErr w:type="spellEnd"/>
+      <w:r>
+        <w:t xml:space="preserve"> is created from the cleaned </w:t>
+      </w:r>
+      <w:proofErr w:type="spellStart"/>
+      <w:r>
+        <w:t>DataFrame</w:t>
+      </w:r>
+      <w:proofErr w:type="spellEnd"/>
+      <w:r>
+        <w:t>.</w:t>
+      </w:r>
+      <w:r>
+        <w:t xml:space="preserve"> </w:t>
+      </w:r>
+      <w:r>
+        <w:t>The 'LATITUDE' and 'LONGITUDE' columns are used to create point geometries, facilitating spatial analysis and visualization.</w:t>
+      </w:r>
+      <w:r>
+        <w:t xml:space="preserve"> A Folium map object, m, is initialized, centered around the mean latitude and longitude of the data points to provide a comprehensive view of the study area.</w:t>
+      </w:r>
+      <w:r>
+        <w:t xml:space="preserve"> </w:t>
+      </w:r>
+    </w:p>
+    <w:p>
+      <w:r>
+        <w:t xml:space="preserve">A color scheme is defined for the different lithium concentration clusters, aiding in visual differentiation of the clusters on the map. Each data point, representing a geographical location with a specific lithium concentration, is plotted on the map as a circle marker. The color of the marker corresponds to its assigned lithium concentration cluster. </w:t>
+      </w:r>
+      <w:r>
+        <w:t>An HTML-based legend is created to provide context for the color scheme used in the map.</w:t>
+      </w:r>
+      <w:r>
+        <w:t xml:space="preserve"> </w:t>
+      </w:r>
+      <w:r>
+        <w:t>This legend is integrated into the Folium map, enhancing the interpretability of the visualization.</w:t>
+      </w:r>
+      <w:r>
+        <w:t xml:space="preserve"> The final map, complete with data points and the legend, is saved as an HTML file. This file can be viewed in a web browser, allowing for interactive exploration of the data.</w:t>
+      </w:r>
+    </w:p>
+    <w:p/>
+    <w:p>
+      <w:r>
+        <w:t>For mapping high lithium concentrations with gradient color scale, t</w:t>
+      </w:r>
+      <w:r>
+        <w:t xml:space="preserve">he </w:t>
+      </w:r>
+      <w:proofErr w:type="spellStart"/>
+      <w:r>
+        <w:t>DataFrame</w:t>
+      </w:r>
+      <w:proofErr w:type="spellEnd"/>
+      <w:r>
+        <w:t xml:space="preserve"> is filtered to include only records where lithium concentrations are equal to or greater than 80 mg/L. This subset</w:t>
+      </w:r>
+      <w:r>
+        <w:t xml:space="preserve"> </w:t>
+      </w:r>
+      <w:r>
+        <w:t xml:space="preserve">focuses the analysis on areas with notably high lithium levels. </w:t>
+      </w:r>
+      <w:r>
+        <w:t>A</w:t>
+      </w:r>
+      <w:r>
+        <w:t xml:space="preserve"> </w:t>
+      </w:r>
+      <w:proofErr w:type="spellStart"/>
+      <w:r>
+        <w:t>GeoDataFrame</w:t>
+      </w:r>
+      <w:proofErr w:type="spellEnd"/>
+      <w:r>
+        <w:t xml:space="preserve"> for the high concentration data</w:t>
+      </w:r>
+      <w:r>
+        <w:t xml:space="preserve"> is created</w:t>
+      </w:r>
+      <w:r>
+        <w:t>.</w:t>
+      </w:r>
+      <w:r>
+        <w:t xml:space="preserve"> Then </w:t>
+      </w:r>
+      <w:r>
+        <w:t>a linear color scale ranging from medium red to dark red</w:t>
+      </w:r>
+      <w:r>
+        <w:t xml:space="preserve"> is developed</w:t>
+      </w:r>
+      <w:r>
+        <w:t xml:space="preserve"> to represent varying levels of high lithium concentrations</w:t>
+      </w:r>
+      <w:r>
+        <w:t>.</w:t>
+      </w:r>
+      <w:r>
+        <w:t xml:space="preserve"> </w:t>
+      </w:r>
+      <w:r>
+        <w:t>T</w:t>
+      </w:r>
+      <w:r>
+        <w:t>he high concentration data points on a separate Folium map with colors corresponding to their specific lithium levels</w:t>
+      </w:r>
+      <w:r>
+        <w:t xml:space="preserve"> are plotted</w:t>
+      </w:r>
+      <w:r>
+        <w:t>.</w:t>
+      </w:r>
+      <w:r>
+        <w:t xml:space="preserve"> </w:t>
+      </w:r>
+    </w:p>
+    <w:p>
+      <w:r>
+        <w:lastRenderedPageBreak/>
+        <w:t>Both maps are designed to be interactive, allowing for detailed exploration of lithium concentrations.</w:t>
+      </w:r>
+    </w:p>
+    <w:p/>
+    <w:p>
+      <w:pPr>
+        <w:pStyle w:val="Heading3"/>
+      </w:pPr>
+      <w:r>
+        <w:t>Tools and Libraries Used</w:t>
+      </w:r>
+    </w:p>
+    <w:p>
+      <w:pPr>
+        <w:pStyle w:val="ListParagraph"/>
+        <w:numPr>
+          <w:ilvl w:val="0"/>
+          <w:numId w:val="8"/>
+        </w:numPr>
+      </w:pPr>
+      <w:r>
+        <w:t xml:space="preserve">Pandas for </w:t>
+      </w:r>
+      <w:proofErr w:type="spellStart"/>
+      <w:r>
+        <w:t>DataFrame</w:t>
+      </w:r>
+      <w:proofErr w:type="spellEnd"/>
+      <w:r>
+        <w:t xml:space="preserve"> operations.</w:t>
+      </w:r>
+    </w:p>
+    <w:p>
+      <w:pPr>
+        <w:pStyle w:val="ListParagraph"/>
+        <w:numPr>
+          <w:ilvl w:val="0"/>
+          <w:numId w:val="8"/>
+        </w:numPr>
+      </w:pPr>
+      <w:proofErr w:type="spellStart"/>
+      <w:r>
+        <w:t>Geopandas</w:t>
+      </w:r>
+      <w:proofErr w:type="spellEnd"/>
+      <w:r>
+        <w:t xml:space="preserve"> for handling geospatial data.</w:t>
+      </w:r>
+    </w:p>
+    <w:p>
+      <w:pPr>
+        <w:pStyle w:val="ListParagraph"/>
+        <w:numPr>
+          <w:ilvl w:val="0"/>
+          <w:numId w:val="8"/>
+        </w:numPr>
+      </w:pPr>
+      <w:r>
+        <w:t>Folium for creating interactive maps.</w:t>
+      </w:r>
+    </w:p>
+    <w:p>
+      <w:r>
+        <w:t>This methodology enables a clear and interactive visualization of lithium concentration distributions across geological basins. It provides valuable insights into spatial patterns and concentration clusters, which are essential for geochemical analysis and decision-making in resource exploration and environmental studies.</w:t>
+      </w:r>
     </w:p>
     <w:p>
       <w:pPr>
@@ -1260,7 +1618,6 @@
         <w:pStyle w:val="Heading1"/>
       </w:pPr>
       <w:r>
-        <w:lastRenderedPageBreak/>
         <w:t>Conclusion</w:t>
       </w:r>
     </w:p>
@@ -1374,15 +1731,7 @@
         <w:rPr>
           <w:rFonts w:cstheme="minorHAnsi"/>
         </w:rPr>
-        <w:t xml:space="preserve"> The approach taken in this study – from gathering and processing data to analyzing chemical content – is st</w:t>
-      </w:r>
-      <w:bookmarkStart w:id="0" w:name="_GoBack"/>
-      <w:bookmarkEnd w:id="0"/>
-      <w:r>
-        <w:rPr>
-          <w:rFonts w:cstheme="minorHAnsi"/>
-        </w:rPr>
-        <w:t>raightforward and can be replicated in similar studies or applied in real-world scenarios.</w:t>
+        <w:t xml:space="preserve"> The approach taken in this study – from gathering and processing data to analyzing chemical content – is straightforward and can be replicated in similar studies or applied in real-world scenarios.</w:t>
       </w:r>
     </w:p>
     <w:p>
@@ -1967,6 +2316,232 @@
     </w:lvl>
   </w:abstractNum>
   <w:abstractNum w:abstractNumId="5" w15:restartNumberingAfterBreak="0">
+    <w:nsid w:val="5BF3429A"/>
+    <w:multiLevelType w:val="hybridMultilevel"/>
+    <w:tmpl w:val="ADE6DF3E"/>
+    <w:lvl w:ilvl="0" w:tplc="04090001">
+      <w:start w:val="1"/>
+      <w:numFmt w:val="bullet"/>
+      <w:lvlText w:val=""/>
+      <w:lvlJc w:val="left"/>
+      <w:pPr>
+        <w:ind w:left="720" w:hanging="360"/>
+      </w:pPr>
+      <w:rPr>
+        <w:rFonts w:ascii="Symbol" w:hAnsi="Symbol" w:hint="default"/>
+      </w:rPr>
+    </w:lvl>
+    <w:lvl w:ilvl="1" w:tplc="04090003" w:tentative="1">
+      <w:start w:val="1"/>
+      <w:numFmt w:val="bullet"/>
+      <w:lvlText w:val="o"/>
+      <w:lvlJc w:val="left"/>
+      <w:pPr>
+        <w:ind w:left="1440" w:hanging="360"/>
+      </w:pPr>
+      <w:rPr>
+        <w:rFonts w:ascii="Courier New" w:hAnsi="Courier New" w:cs="Courier New" w:hint="default"/>
+      </w:rPr>
+    </w:lvl>
+    <w:lvl w:ilvl="2" w:tplc="04090005" w:tentative="1">
+      <w:start w:val="1"/>
+      <w:numFmt w:val="bullet"/>
+      <w:lvlText w:val=""/>
+      <w:lvlJc w:val="left"/>
+      <w:pPr>
+        <w:ind w:left="2160" w:hanging="360"/>
+      </w:pPr>
+      <w:rPr>
+        <w:rFonts w:ascii="Wingdings" w:hAnsi="Wingdings" w:hint="default"/>
+      </w:rPr>
+    </w:lvl>
+    <w:lvl w:ilvl="3" w:tplc="04090001" w:tentative="1">
+      <w:start w:val="1"/>
+      <w:numFmt w:val="bullet"/>
+      <w:lvlText w:val=""/>
+      <w:lvlJc w:val="left"/>
+      <w:pPr>
+        <w:ind w:left="2880" w:hanging="360"/>
+      </w:pPr>
+      <w:rPr>
+        <w:rFonts w:ascii="Symbol" w:hAnsi="Symbol" w:hint="default"/>
+      </w:rPr>
+    </w:lvl>
+    <w:lvl w:ilvl="4" w:tplc="04090003" w:tentative="1">
+      <w:start w:val="1"/>
+      <w:numFmt w:val="bullet"/>
+      <w:lvlText w:val="o"/>
+      <w:lvlJc w:val="left"/>
+      <w:pPr>
+        <w:ind w:left="3600" w:hanging="360"/>
+      </w:pPr>
+      <w:rPr>
+        <w:rFonts w:ascii="Courier New" w:hAnsi="Courier New" w:cs="Courier New" w:hint="default"/>
+      </w:rPr>
+    </w:lvl>
+    <w:lvl w:ilvl="5" w:tplc="04090005" w:tentative="1">
+      <w:start w:val="1"/>
+      <w:numFmt w:val="bullet"/>
+      <w:lvlText w:val=""/>
+      <w:lvlJc w:val="left"/>
+      <w:pPr>
+        <w:ind w:left="4320" w:hanging="360"/>
+      </w:pPr>
+      <w:rPr>
+        <w:rFonts w:ascii="Wingdings" w:hAnsi="Wingdings" w:hint="default"/>
+      </w:rPr>
+    </w:lvl>
+    <w:lvl w:ilvl="6" w:tplc="04090001" w:tentative="1">
+      <w:start w:val="1"/>
+      <w:numFmt w:val="bullet"/>
+      <w:lvlText w:val=""/>
+      <w:lvlJc w:val="left"/>
+      <w:pPr>
+        <w:ind w:left="5040" w:hanging="360"/>
+      </w:pPr>
+      <w:rPr>
+        <w:rFonts w:ascii="Symbol" w:hAnsi="Symbol" w:hint="default"/>
+      </w:rPr>
+    </w:lvl>
+    <w:lvl w:ilvl="7" w:tplc="04090003" w:tentative="1">
+      <w:start w:val="1"/>
+      <w:numFmt w:val="bullet"/>
+      <w:lvlText w:val="o"/>
+      <w:lvlJc w:val="left"/>
+      <w:pPr>
+        <w:ind w:left="5760" w:hanging="360"/>
+      </w:pPr>
+      <w:rPr>
+        <w:rFonts w:ascii="Courier New" w:hAnsi="Courier New" w:cs="Courier New" w:hint="default"/>
+      </w:rPr>
+    </w:lvl>
+    <w:lvl w:ilvl="8" w:tplc="04090005" w:tentative="1">
+      <w:start w:val="1"/>
+      <w:numFmt w:val="bullet"/>
+      <w:lvlText w:val=""/>
+      <w:lvlJc w:val="left"/>
+      <w:pPr>
+        <w:ind w:left="6480" w:hanging="360"/>
+      </w:pPr>
+      <w:rPr>
+        <w:rFonts w:ascii="Wingdings" w:hAnsi="Wingdings" w:hint="default"/>
+      </w:rPr>
+    </w:lvl>
+  </w:abstractNum>
+  <w:abstractNum w:abstractNumId="6" w15:restartNumberingAfterBreak="0">
+    <w:nsid w:val="71D1300B"/>
+    <w:multiLevelType w:val="hybridMultilevel"/>
+    <w:tmpl w:val="A8A0AD3C"/>
+    <w:lvl w:ilvl="0" w:tplc="04090001">
+      <w:start w:val="1"/>
+      <w:numFmt w:val="bullet"/>
+      <w:lvlText w:val=""/>
+      <w:lvlJc w:val="left"/>
+      <w:pPr>
+        <w:ind w:left="720" w:hanging="360"/>
+      </w:pPr>
+      <w:rPr>
+        <w:rFonts w:ascii="Symbol" w:hAnsi="Symbol" w:hint="default"/>
+      </w:rPr>
+    </w:lvl>
+    <w:lvl w:ilvl="1" w:tplc="04090003" w:tentative="1">
+      <w:start w:val="1"/>
+      <w:numFmt w:val="bullet"/>
+      <w:lvlText w:val="o"/>
+      <w:lvlJc w:val="left"/>
+      <w:pPr>
+        <w:ind w:left="1440" w:hanging="360"/>
+      </w:pPr>
+      <w:rPr>
+        <w:rFonts w:ascii="Courier New" w:hAnsi="Courier New" w:cs="Courier New" w:hint="default"/>
+      </w:rPr>
+    </w:lvl>
+    <w:lvl w:ilvl="2" w:tplc="04090005" w:tentative="1">
+      <w:start w:val="1"/>
+      <w:numFmt w:val="bullet"/>
+      <w:lvlText w:val=""/>
+      <w:lvlJc w:val="left"/>
+      <w:pPr>
+        <w:ind w:left="2160" w:hanging="360"/>
+      </w:pPr>
+      <w:rPr>
+        <w:rFonts w:ascii="Wingdings" w:hAnsi="Wingdings" w:hint="default"/>
+      </w:rPr>
+    </w:lvl>
+    <w:lvl w:ilvl="3" w:tplc="04090001" w:tentative="1">
+      <w:start w:val="1"/>
+      <w:numFmt w:val="bullet"/>
+      <w:lvlText w:val=""/>
+      <w:lvlJc w:val="left"/>
+      <w:pPr>
+        <w:ind w:left="2880" w:hanging="360"/>
+      </w:pPr>
+      <w:rPr>
+        <w:rFonts w:ascii="Symbol" w:hAnsi="Symbol" w:hint="default"/>
+      </w:rPr>
+    </w:lvl>
+    <w:lvl w:ilvl="4" w:tplc="04090003" w:tentative="1">
+      <w:start w:val="1"/>
+      <w:numFmt w:val="bullet"/>
+      <w:lvlText w:val="o"/>
+      <w:lvlJc w:val="left"/>
+      <w:pPr>
+        <w:ind w:left="3600" w:hanging="360"/>
+      </w:pPr>
+      <w:rPr>
+        <w:rFonts w:ascii="Courier New" w:hAnsi="Courier New" w:cs="Courier New" w:hint="default"/>
+      </w:rPr>
+    </w:lvl>
+    <w:lvl w:ilvl="5" w:tplc="04090005" w:tentative="1">
+      <w:start w:val="1"/>
+      <w:numFmt w:val="bullet"/>
+      <w:lvlText w:val=""/>
+      <w:lvlJc w:val="left"/>
+      <w:pPr>
+        <w:ind w:left="4320" w:hanging="360"/>
+      </w:pPr>
+      <w:rPr>
+        <w:rFonts w:ascii="Wingdings" w:hAnsi="Wingdings" w:hint="default"/>
+      </w:rPr>
+    </w:lvl>
+    <w:lvl w:ilvl="6" w:tplc="04090001" w:tentative="1">
+      <w:start w:val="1"/>
+      <w:numFmt w:val="bullet"/>
+      <w:lvlText w:val=""/>
+      <w:lvlJc w:val="left"/>
+      <w:pPr>
+        <w:ind w:left="5040" w:hanging="360"/>
+      </w:pPr>
+      <w:rPr>
+        <w:rFonts w:ascii="Symbol" w:hAnsi="Symbol" w:hint="default"/>
+      </w:rPr>
+    </w:lvl>
+    <w:lvl w:ilvl="7" w:tplc="04090003" w:tentative="1">
+      <w:start w:val="1"/>
+      <w:numFmt w:val="bullet"/>
+      <w:lvlText w:val="o"/>
+      <w:lvlJc w:val="left"/>
+      <w:pPr>
+        <w:ind w:left="5760" w:hanging="360"/>
+      </w:pPr>
+      <w:rPr>
+        <w:rFonts w:ascii="Courier New" w:hAnsi="Courier New" w:cs="Courier New" w:hint="default"/>
+      </w:rPr>
+    </w:lvl>
+    <w:lvl w:ilvl="8" w:tplc="04090005" w:tentative="1">
+      <w:start w:val="1"/>
+      <w:numFmt w:val="bullet"/>
+      <w:lvlText w:val=""/>
+      <w:lvlJc w:val="left"/>
+      <w:pPr>
+        <w:ind w:left="6480" w:hanging="360"/>
+      </w:pPr>
+      <w:rPr>
+        <w:rFonts w:ascii="Wingdings" w:hAnsi="Wingdings" w:hint="default"/>
+      </w:rPr>
+    </w:lvl>
+  </w:abstractNum>
+  <w:abstractNum w:abstractNumId="7" w15:restartNumberingAfterBreak="0">
     <w:nsid w:val="76846CEF"/>
     <w:multiLevelType w:val="hybridMultilevel"/>
     <w:tmpl w:val="0E7A9F34"/>
@@ -2086,7 +2661,7 @@
     <w:abstractNumId w:val="4"/>
   </w:num>
   <w:num w:numId="3">
-    <w:abstractNumId w:val="5"/>
+    <w:abstractNumId w:val="7"/>
   </w:num>
   <w:num w:numId="4">
     <w:abstractNumId w:val="3"/>
@@ -2096,6 +2671,12 @@
   </w:num>
   <w:num w:numId="6">
     <w:abstractNumId w:val="0"/>
+  </w:num>
+  <w:num w:numId="7">
+    <w:abstractNumId w:val="6"/>
+  </w:num>
+  <w:num w:numId="8">
+    <w:abstractNumId w:val="5"/>
   </w:num>
 </w:numbering>
 </file>

</xml_diff>